<commit_message>
[FIX] : business_requirement_deliverable_report: fix GitHub comments, improve business_requirement_deliverable_report.xml, test the module together with the involved modules, also test with differents users
</commit_message>
<xml_diff>
--- a/business_requirement_deliverable_report/static/docx_templates/template_business_requirement.docx
+++ b/business_requirement_deliverable_report/static/docx_templates/template_business_requirement.docx
@@ -16,7 +16,7 @@
       <w:tblPr>
         <w:tblW w:w="9638" w:type="dxa"/>
         <w:jc w:val="left"/>
-        <w:tblInd w:w="25" w:type="dxa"/>
+        <w:tblInd w:w="23" w:type="dxa"/>
         <w:tblBorders>
           <w:top w:val="single" w:sz="2" w:space="0" w:color="000001"/>
           <w:left w:val="single" w:sz="2" w:space="0" w:color="000001"/>
@@ -25,7 +25,7 @@
         </w:tblBorders>
         <w:tblCellMar>
           <w:top w:w="55" w:type="dxa"/>
-          <w:left w:w="15" w:type="dxa"/>
+          <w:left w:w="12" w:type="dxa"/>
           <w:bottom w:w="55" w:type="dxa"/>
           <w:right w:w="55" w:type="dxa"/>
         </w:tblCellMar>
@@ -50,7 +50,7 @@
             </w:tcBorders>
             <w:shd w:fill="auto" w:val="clear"/>
             <w:tcMar>
-              <w:left w:w="15" w:type="dxa"/>
+              <w:left w:w="12" w:type="dxa"/>
             </w:tcMar>
           </w:tcPr>
           <w:p>
@@ -74,18 +74,7 @@
             </w:r>
             <w:r>
               <w:rPr/>
-              <w:t xml:space="preserve">: </w:t>
-            </w:r>
-          </w:p>
-          <w:p>
-            <w:pPr>
-              <w:pStyle w:val="Normal"/>
-              <w:ind w:left="180" w:right="0" w:hanging="0"/>
-              <w:rPr/>
-            </w:pPr>
-            <w:r>
-              <w:rPr/>
-              <w:t>{{name}} - {{description}}</w:t>
+              <w:t>: {{name}} - {{description}}</w:t>
             </w:r>
           </w:p>
         </w:tc>
@@ -103,7 +92,7 @@
             </w:tcBorders>
             <w:shd w:fill="auto" w:val="clear"/>
             <w:tcMar>
-              <w:left w:w="15" w:type="dxa"/>
+              <w:left w:w="12" w:type="dxa"/>
             </w:tcMar>
           </w:tcPr>
           <w:p>
@@ -127,19 +116,7 @@
             </w:r>
             <w:r>
               <w:rPr/>
-              <w:t xml:space="preserve">: </w:t>
-            </w:r>
-          </w:p>
-          <w:p>
-            <w:pPr>
-              <w:pStyle w:val="TableContents"/>
-              <w:suppressLineNumbers/>
-              <w:ind w:left="180" w:right="0" w:hanging="0"/>
-              <w:rPr/>
-            </w:pPr>
-            <w:r>
-              <w:rPr/>
-              <w:t>{{partner_id.name or ''}}</w:t>
+              <w:t>: {{partner_id.name or ''}}</w:t>
             </w:r>
           </w:p>
         </w:tc>
@@ -157,7 +134,7 @@
             </w:tcBorders>
             <w:shd w:fill="auto" w:val="clear"/>
             <w:tcMar>
-              <w:left w:w="15" w:type="dxa"/>
+              <w:left w:w="12" w:type="dxa"/>
             </w:tcMar>
           </w:tcPr>
           <w:p>
@@ -181,19 +158,7 @@
             </w:r>
             <w:r>
               <w:rPr/>
-              <w:t xml:space="preserve">: </w:t>
-            </w:r>
-          </w:p>
-          <w:p>
-            <w:pPr>
-              <w:pStyle w:val="TableContents"/>
-              <w:suppressLineNumbers/>
-              <w:ind w:left="180" w:right="0" w:hanging="0"/>
-              <w:rPr/>
-            </w:pPr>
-            <w:r>
-              <w:rPr/>
-              <w:t>{{project_id.name}}</w:t>
+              <w:t>: {{project_id.name}}</w:t>
             </w:r>
           </w:p>
         </w:tc>
@@ -209,7 +174,7 @@
             </w:tcBorders>
             <w:shd w:fill="auto" w:val="clear"/>
             <w:tcMar>
-              <w:left w:w="15" w:type="dxa"/>
+              <w:left w:w="12" w:type="dxa"/>
             </w:tcMar>
           </w:tcPr>
           <w:p>
@@ -233,19 +198,7 @@
             </w:r>
             <w:r>
               <w:rPr/>
-              <w:t>:</w:t>
-            </w:r>
-          </w:p>
-          <w:p>
-            <w:pPr>
-              <w:pStyle w:val="TableContents"/>
-              <w:suppressLineNumbers/>
-              <w:ind w:left="180" w:right="0" w:hanging="0"/>
-              <w:rPr/>
-            </w:pPr>
-            <w:r>
-              <w:rPr/>
-              <w:t xml:space="preserve">{% if categ_id %}{% for categ in categ_id %}{% if </w:t>
+              <w:t xml:space="preserve">: {% if categ_id %}{% for categ in categ_id %}{% if </w:t>
             </w:r>
             <w:r>
               <w:rPr>
@@ -272,7 +225,7 @@
             </w:tcBorders>
             <w:shd w:fill="auto" w:val="clear"/>
             <w:tcMar>
-              <w:left w:w="15" w:type="dxa"/>
+              <w:left w:w="12" w:type="dxa"/>
             </w:tcMar>
           </w:tcPr>
           <w:p>
@@ -296,17 +249,7 @@
             </w:r>
             <w:r>
               <w:rPr/>
-              <w:t>:</w:t>
-            </w:r>
-          </w:p>
-          <w:p>
-            <w:pPr>
-              <w:pStyle w:val="TableContents"/>
-              <w:rPr/>
-            </w:pPr>
-            <w:r>
-              <w:rPr/>
-              <w:t>{% if change_request %} {{change_request}}{% endif %}</w:t>
+              <w:t>: {% if change_request %} {{change_request}}{% endif %}</w:t>
             </w:r>
           </w:p>
         </w:tc>
@@ -324,7 +267,7 @@
             </w:tcBorders>
             <w:shd w:fill="auto" w:val="clear"/>
             <w:tcMar>
-              <w:left w:w="15" w:type="dxa"/>
+              <w:left w:w="12" w:type="dxa"/>
             </w:tcMar>
           </w:tcPr>
           <w:p>
@@ -348,19 +291,7 @@
             </w:r>
             <w:r>
               <w:rPr/>
-              <w:t>:</w:t>
-            </w:r>
-          </w:p>
-          <w:p>
-            <w:pPr>
-              <w:pStyle w:val="TableContents"/>
-              <w:suppressLineNumbers/>
-              <w:ind w:left="449" w:right="0" w:hanging="0"/>
-              <w:rPr/>
-            </w:pPr>
-            <w:r>
-              <w:rPr/>
-              <w:t>{{create_date or ''}}</w:t>
+              <w:t>: {{create_date or ''}}</w:t>
             </w:r>
           </w:p>
           <w:p>
@@ -400,40 +331,28 @@
             </w:tcBorders>
             <w:shd w:fill="auto" w:val="clear"/>
             <w:tcMar>
-              <w:left w:w="15" w:type="dxa"/>
-            </w:tcMar>
-          </w:tcPr>
-          <w:p>
-            <w:pPr>
-              <w:pStyle w:val="TableContents"/>
-              <w:rPr/>
-            </w:pPr>
-            <w:r>
-              <w:rPr>
-                <w:b/>
-                <w:bCs/>
-              </w:rPr>
-              <w:t xml:space="preserve"> </w:t>
-            </w:r>
-            <w:r>
-              <w:rPr>
-                <w:b/>
-                <w:bCs/>
-              </w:rPr>
-              <w:t>Confirmation</w:t>
-            </w:r>
-            <w:r>
-              <w:rPr/>
-              <w:t>:</w:t>
-            </w:r>
-          </w:p>
-          <w:p>
-            <w:pPr>
-              <w:pStyle w:val="TableContents"/>
-              <w:suppressLineNumbers/>
-              <w:ind w:left="449" w:right="0" w:hanging="0"/>
-              <w:rPr/>
-            </w:pPr>
+              <w:left w:w="12" w:type="dxa"/>
+            </w:tcMar>
+          </w:tcPr>
+          <w:p>
+            <w:pPr>
+              <w:pStyle w:val="TableContents"/>
+              <w:rPr/>
+            </w:pPr>
+            <w:r>
+              <w:rPr>
+                <w:b/>
+                <w:bCs/>
+              </w:rPr>
+              <w:t xml:space="preserve"> </w:t>
+            </w:r>
+            <w:r>
+              <w:rPr>
+                <w:b/>
+                <w:bCs/>
+              </w:rPr>
+              <w:t xml:space="preserve">Confirmation </w:t>
+            </w:r>
             <w:r>
               <w:rPr/>
               <w:t>{{confirmation_date or ''}}</w:t>
@@ -477,7 +396,7 @@
             </w:tcBorders>
             <w:shd w:fill="auto" w:val="clear"/>
             <w:tcMar>
-              <w:left w:w="15" w:type="dxa"/>
+              <w:left w:w="12" w:type="dxa"/>
             </w:tcMar>
           </w:tcPr>
           <w:p>
@@ -501,19 +420,7 @@
             </w:r>
             <w:r>
               <w:rPr/>
-              <w:t>:</w:t>
-            </w:r>
-          </w:p>
-          <w:p>
-            <w:pPr>
-              <w:pStyle w:val="TableContents"/>
-              <w:suppressLineNumbers/>
-              <w:ind w:left="449" w:right="0" w:hanging="0"/>
-              <w:rPr/>
-            </w:pPr>
-            <w:r>
-              <w:rPr/>
-              <w:t>{{approval_date or ''}}</w:t>
+              <w:t>: {{approval_date or ''}}</w:t>
             </w:r>
           </w:p>
           <w:p>
@@ -577,7 +484,7 @@
       <w:tblPr>
         <w:tblW w:w="9638" w:type="dxa"/>
         <w:jc w:val="left"/>
-        <w:tblInd w:w="34" w:type="dxa"/>
+        <w:tblInd w:w="32" w:type="dxa"/>
         <w:tblBorders>
           <w:top w:val="single" w:sz="2" w:space="0" w:color="000001"/>
           <w:left w:val="single" w:sz="2" w:space="0" w:color="000001"/>
@@ -588,7 +495,7 @@
         </w:tblBorders>
         <w:tblCellMar>
           <w:top w:w="55" w:type="dxa"/>
-          <w:left w:w="27" w:type="dxa"/>
+          <w:left w:w="24" w:type="dxa"/>
           <w:bottom w:w="55" w:type="dxa"/>
           <w:right w:w="55" w:type="dxa"/>
         </w:tblCellMar>
@@ -611,7 +518,7 @@
             </w:tcBorders>
             <w:shd w:fill="auto" w:val="clear"/>
             <w:tcMar>
-              <w:left w:w="27" w:type="dxa"/>
+              <w:left w:w="24" w:type="dxa"/>
             </w:tcMar>
           </w:tcPr>
           <w:p>
@@ -664,7 +571,7 @@
       <w:tblPr>
         <w:tblW w:w="9638" w:type="dxa"/>
         <w:jc w:val="left"/>
-        <w:tblInd w:w="34" w:type="dxa"/>
+        <w:tblInd w:w="32" w:type="dxa"/>
         <w:tblBorders>
           <w:top w:val="single" w:sz="2" w:space="0" w:color="000001"/>
           <w:left w:val="single" w:sz="2" w:space="0" w:color="000001"/>
@@ -675,7 +582,7 @@
         </w:tblBorders>
         <w:tblCellMar>
           <w:top w:w="55" w:type="dxa"/>
-          <w:left w:w="27" w:type="dxa"/>
+          <w:left w:w="24" w:type="dxa"/>
           <w:bottom w:w="55" w:type="dxa"/>
           <w:right w:w="55" w:type="dxa"/>
         </w:tblCellMar>
@@ -698,7 +605,7 @@
             </w:tcBorders>
             <w:shd w:fill="auto" w:val="clear"/>
             <w:tcMar>
-              <w:left w:w="27" w:type="dxa"/>
+              <w:left w:w="24" w:type="dxa"/>
             </w:tcMar>
           </w:tcPr>
           <w:p>
@@ -753,7 +660,7 @@
       <w:tblPr>
         <w:tblW w:w="9638" w:type="dxa"/>
         <w:jc w:val="left"/>
-        <w:tblInd w:w="34" w:type="dxa"/>
+        <w:tblInd w:w="32" w:type="dxa"/>
         <w:tblBorders>
           <w:top w:val="single" w:sz="2" w:space="0" w:color="000001"/>
           <w:left w:val="single" w:sz="2" w:space="0" w:color="000001"/>
@@ -764,7 +671,7 @@
         </w:tblBorders>
         <w:tblCellMar>
           <w:top w:w="55" w:type="dxa"/>
-          <w:left w:w="27" w:type="dxa"/>
+          <w:left w:w="24" w:type="dxa"/>
           <w:bottom w:w="55" w:type="dxa"/>
           <w:right w:w="55" w:type="dxa"/>
         </w:tblCellMar>
@@ -789,7 +696,7 @@
             </w:tcBorders>
             <w:shd w:fill="auto" w:val="clear"/>
             <w:tcMar>
-              <w:left w:w="27" w:type="dxa"/>
+              <w:left w:w="24" w:type="dxa"/>
             </w:tcMar>
           </w:tcPr>
           <w:p>

</xml_diff>